<commit_message>
[HL-04] - fixed a typos
</commit_message>
<xml_diff>
--- a/Report2.docx
+++ b/Report2.docx
@@ -1,14 +1,12 @@
 
 <file path=word/document.xml><?xml version="1.0" encoding="utf-8"?>
-<w:document xmlns:wpc="http://schemas.microsoft.com/office/word/2010/wordprocessingCanvas" xmlns:cx="http://schemas.microsoft.com/office/drawing/2014/chartex" xmlns:mc="http://schemas.openxmlformats.org/markup-compatibility/2006" xmlns:o="urn:schemas-microsoft-com:office:office" xmlns:r="http://schemas.openxmlformats.org/officeDocument/2006/relationships" xmlns:m="http://schemas.openxmlformats.org/officeDocument/2006/math" xmlns:v="urn:schemas-microsoft-com:vml" xmlns:wp14="http://schemas.microsoft.com/office/word/2010/wordprocessingDrawing" xmlns:wp="http://schemas.openxmlformats.org/drawingml/2006/wordprocessingDrawing" xmlns:w10="urn:schemas-microsoft-com:office:word" xmlns:w="http://schemas.openxmlformats.org/wordprocessingml/2006/main" xmlns:w14="http://schemas.microsoft.com/office/word/2010/wordml" xmlns:w15="http://schemas.microsoft.com/office/word/2012/wordml" xmlns:w16se="http://schemas.microsoft.com/office/word/2015/wordml/symex" xmlns:wpg="http://schemas.microsoft.com/office/word/2010/wordprocessingGroup" xmlns:wpi="http://schemas.microsoft.com/office/word/2010/wordprocessingInk" xmlns:wne="http://schemas.microsoft.com/office/word/2006/wordml" xmlns:wps="http://schemas.microsoft.com/office/word/2010/wordprocessingShape" mc:Ignorable="w14 w15 w16se wp14">
+<w:document xmlns:wpc="http://schemas.microsoft.com/office/word/2010/wordprocessingCanvas" xmlns:cx="http://schemas.microsoft.com/office/drawing/2014/chartex" xmlns:cx1="http://schemas.microsoft.com/office/drawing/2015/9/8/chartex" xmlns:cx2="http://schemas.microsoft.com/office/drawing/2015/10/21/chartex" xmlns:cx3="http://schemas.microsoft.com/office/drawing/2016/5/9/chartex" xmlns:cx4="http://schemas.microsoft.com/office/drawing/2016/5/10/chartex" xmlns:cx5="http://schemas.microsoft.com/office/drawing/2016/5/11/chartex" xmlns:cx6="http://schemas.microsoft.com/office/drawing/2016/5/12/chartex" xmlns:cx7="http://schemas.microsoft.com/office/drawing/2016/5/13/chartex" xmlns:cx8="http://schemas.microsoft.com/office/drawing/2016/5/14/chartex" xmlns:mc="http://schemas.openxmlformats.org/markup-compatibility/2006" xmlns:aink="http://schemas.microsoft.com/office/drawing/2016/ink" xmlns:am3d="http://schemas.microsoft.com/office/drawing/2017/model3d" xmlns:o="urn:schemas-microsoft-com:office:office" xmlns:r="http://schemas.openxmlformats.org/officeDocument/2006/relationships" xmlns:m="http://schemas.openxmlformats.org/officeDocument/2006/math" xmlns:v="urn:schemas-microsoft-com:vml" xmlns:wp14="http://schemas.microsoft.com/office/word/2010/wordprocessingDrawing" xmlns:wp="http://schemas.openxmlformats.org/drawingml/2006/wordprocessingDrawing" xmlns:w10="urn:schemas-microsoft-com:office:word" xmlns:w="http://schemas.openxmlformats.org/wordprocessingml/2006/main" xmlns:w14="http://schemas.microsoft.com/office/word/2010/wordml" xmlns:w15="http://schemas.microsoft.com/office/word/2012/wordml" xmlns:w16cex="http://schemas.microsoft.com/office/word/2018/wordml/cex" xmlns:w16cid="http://schemas.microsoft.com/office/word/2016/wordml/cid" xmlns:w16="http://schemas.microsoft.com/office/word/2018/wordml" xmlns:w16se="http://schemas.microsoft.com/office/word/2015/wordml/symex" xmlns:wpg="http://schemas.microsoft.com/office/word/2010/wordprocessingGroup" xmlns:wpi="http://schemas.microsoft.com/office/word/2010/wordprocessingInk" xmlns:wne="http://schemas.microsoft.com/office/word/2006/wordml" xmlns:wps="http://schemas.microsoft.com/office/word/2010/wordprocessingShape" mc:Ignorable="w14 w15 w16se w16cid w16 w16cex wp14">
   <w:body>
     <w:p>
       <w:pPr>
         <w:spacing w:after="0"/>
         <w:jc w:val="center"/>
       </w:pPr>
-      <w:bookmarkStart w:id="0" w:name="_GoBack"/>
-      <w:bookmarkEnd w:id="0"/>
     </w:p>
     <w:p>
       <w:pPr>
@@ -176,23 +174,7 @@
           <w:color w:val="00000A"/>
           <w:lang w:val="en-US"/>
         </w:rPr>
-        <w:t xml:space="preserve">«Write your first </w:t>
-      </w:r>
-      <w:proofErr w:type="spellStart"/>
-      <w:r>
-        <w:rPr>
-          <w:color w:val="00000A"/>
-          <w:lang w:val="en-US"/>
-        </w:rPr>
-        <w:t>blockchain</w:t>
-      </w:r>
-      <w:proofErr w:type="spellEnd"/>
-      <w:r>
-        <w:rPr>
-          <w:color w:val="00000A"/>
-          <w:lang w:val="en-US"/>
-        </w:rPr>
-        <w:t xml:space="preserve"> application»</w:t>
+        <w:t>«Write your first blockchain application»</w:t>
       </w:r>
     </w:p>
     <w:p>
@@ -818,27 +800,14 @@
               <w:color w:val="000000"/>
             </w:rPr>
           </w:pPr>
-          <w:r>
-            <w:fldChar w:fldCharType="begin"/>
-          </w:r>
-          <w:r>
-            <w:instrText xml:space="preserve"> HYPERLINK \l "_yrvexwyxdbtp" \h </w:instrText>
-          </w:r>
-          <w:r>
-            <w:fldChar w:fldCharType="separate"/>
-          </w:r>
-          <w:r>
-            <w:rPr>
-              <w:color w:val="000000"/>
-            </w:rPr>
-            <w:t>Вывод</w:t>
-          </w:r>
-          <w:r>
-            <w:rPr>
-              <w:color w:val="000000"/>
-            </w:rPr>
-            <w:fldChar w:fldCharType="end"/>
-          </w:r>
+          <w:hyperlink w:anchor="_yrvexwyxdbtp">
+            <w:r>
+              <w:rPr>
+                <w:color w:val="000000"/>
+              </w:rPr>
+              <w:t>Вывод</w:t>
+            </w:r>
+          </w:hyperlink>
           <w:r>
             <w:rPr>
               <w:color w:val="000000"/>
@@ -865,7 +834,7 @@
     </w:p>
     <w:p>
       <w:pPr>
-        <w:pStyle w:val="1"/>
+        <w:pStyle w:val="Heading1"/>
         <w:rPr>
           <w:color w:val="000000"/>
         </w:rPr>
@@ -878,11 +847,11 @@
     </w:p>
     <w:p>
       <w:pPr>
-        <w:pStyle w:val="1"/>
+        <w:pStyle w:val="Heading1"/>
         <w:spacing w:before="0"/>
       </w:pPr>
-      <w:bookmarkStart w:id="1" w:name="_vs5uoaxwhcth" w:colFirst="0" w:colLast="0"/>
-      <w:bookmarkEnd w:id="1"/>
+      <w:bookmarkStart w:id="0" w:name="_vs5uoaxwhcth" w:colFirst="0" w:colLast="0"/>
+      <w:bookmarkEnd w:id="0"/>
       <w:r>
         <w:lastRenderedPageBreak/>
         <w:t>1 Цель работы</w:t>
@@ -940,12 +909,12 @@
     </w:p>
     <w:p>
       <w:pPr>
-        <w:pStyle w:val="1"/>
+        <w:pStyle w:val="Heading1"/>
         <w:ind w:firstLine="426"/>
         <w:jc w:val="left"/>
       </w:pPr>
-      <w:bookmarkStart w:id="2" w:name="_sfyyx6qpw1mr" w:colFirst="0" w:colLast="0"/>
-      <w:bookmarkEnd w:id="2"/>
+      <w:bookmarkStart w:id="1" w:name="_sfyyx6qpw1mr" w:colFirst="0" w:colLast="0"/>
+      <w:bookmarkEnd w:id="1"/>
       <w:r>
         <w:lastRenderedPageBreak/>
         <w:t>2 Ход работы</w:t>
@@ -958,13 +927,13 @@
     </w:p>
     <w:p>
       <w:pPr>
-        <w:pStyle w:val="2"/>
+        <w:pStyle w:val="Heading2"/>
         <w:spacing w:before="0"/>
         <w:ind w:firstLine="426"/>
         <w:jc w:val="left"/>
       </w:pPr>
-      <w:bookmarkStart w:id="3" w:name="_wam8b8ljkthq" w:colFirst="0" w:colLast="0"/>
-      <w:bookmarkEnd w:id="3"/>
+      <w:bookmarkStart w:id="2" w:name="_wam8b8ljkthq" w:colFirst="0" w:colLast="0"/>
+      <w:bookmarkEnd w:id="2"/>
       <w:r>
         <w:t>2.1 Выбор и подготовка среды</w:t>
       </w:r>
@@ -1018,25 +987,14 @@
           <w:lang w:val="en-US"/>
         </w:rPr>
       </w:pPr>
-      <w:proofErr w:type="gramStart"/>
-      <w:r>
-        <w:rPr>
-          <w:rFonts w:ascii="Consolas" w:eastAsia="Courier New" w:hAnsi="Consolas" w:cs="Courier New"/>
-          <w:sz w:val="18"/>
-          <w:szCs w:val="18"/>
-          <w:lang w:val="en-US"/>
-        </w:rPr>
-        <w:t>curl</w:t>
-      </w:r>
-      <w:proofErr w:type="gramEnd"/>
-      <w:r>
-        <w:rPr>
-          <w:rFonts w:ascii="Consolas" w:eastAsia="Courier New" w:hAnsi="Consolas" w:cs="Courier New"/>
-          <w:sz w:val="18"/>
-          <w:szCs w:val="18"/>
-          <w:lang w:val="en-US"/>
-        </w:rPr>
-        <w:t xml:space="preserve"> -</w:t>
+      <w:r>
+        <w:rPr>
+          <w:rFonts w:ascii="Consolas" w:eastAsia="Courier New" w:hAnsi="Consolas" w:cs="Courier New"/>
+          <w:sz w:val="18"/>
+          <w:szCs w:val="18"/>
+          <w:lang w:val="en-US"/>
+        </w:rPr>
+        <w:t>curl -</w:t>
       </w:r>
       <w:proofErr w:type="spellStart"/>
       <w:r>
@@ -1200,19 +1158,19 @@
     </w:p>
     <w:p>
       <w:pPr>
-        <w:pStyle w:val="2"/>
+        <w:pStyle w:val="Heading2"/>
         <w:spacing w:before="0"/>
         <w:rPr>
           <w:sz w:val="28"/>
           <w:szCs w:val="28"/>
         </w:rPr>
       </w:pPr>
-      <w:bookmarkStart w:id="4" w:name="_7t4ffogpglfo" w:colFirst="0" w:colLast="0"/>
-      <w:bookmarkEnd w:id="4"/>
-    </w:p>
-    <w:p>
-      <w:pPr>
-        <w:pStyle w:val="2"/>
+      <w:bookmarkStart w:id="3" w:name="_7t4ffogpglfo" w:colFirst="0" w:colLast="0"/>
+      <w:bookmarkEnd w:id="3"/>
+    </w:p>
+    <w:p>
+      <w:pPr>
+        <w:pStyle w:val="Heading2"/>
         <w:spacing w:before="0"/>
         <w:ind w:firstLine="426"/>
         <w:jc w:val="left"/>
@@ -1337,19 +1295,19 @@
     </w:p>
     <w:p>
       <w:pPr>
-        <w:pStyle w:val="2"/>
+        <w:pStyle w:val="Heading2"/>
         <w:spacing w:before="0"/>
         <w:rPr>
           <w:sz w:val="28"/>
           <w:szCs w:val="28"/>
         </w:rPr>
       </w:pPr>
-      <w:bookmarkStart w:id="5" w:name="_ttlsdnqfe7g0" w:colFirst="0" w:colLast="0"/>
-      <w:bookmarkEnd w:id="5"/>
-    </w:p>
-    <w:p>
-      <w:pPr>
-        <w:pStyle w:val="2"/>
+      <w:bookmarkStart w:id="4" w:name="_ttlsdnqfe7g0" w:colFirst="0" w:colLast="0"/>
+      <w:bookmarkEnd w:id="4"/>
+    </w:p>
+    <w:p>
+      <w:pPr>
+        <w:pStyle w:val="Heading2"/>
         <w:spacing w:before="0"/>
         <w:ind w:firstLine="426"/>
         <w:jc w:val="left"/>
@@ -1731,17 +1689,26 @@
           <w:szCs w:val="18"/>
           <w:lang w:val="en-US"/>
         </w:rPr>
-        <w:t>Wallet path: /home/</w:t>
-      </w:r>
-      <w:proofErr w:type="spellStart"/>
-      <w:r>
-        <w:rPr>
-          <w:rFonts w:ascii="Consolas" w:eastAsia="Courier New" w:hAnsi="Consolas" w:cs="Courier New"/>
-          <w:sz w:val="18"/>
-          <w:szCs w:val="18"/>
-          <w:lang w:val="en-US"/>
-        </w:rPr>
-        <w:t>dmitrysenkovich</w:t>
+        <w:t>Wallet path: /</w:t>
+      </w:r>
+      <w:r>
+        <w:rPr>
+          <w:rFonts w:ascii="Consolas" w:eastAsia="Courier New" w:hAnsi="Consolas" w:cs="Courier New"/>
+          <w:sz w:val="18"/>
+          <w:szCs w:val="18"/>
+          <w:lang w:val="en-US"/>
+        </w:rPr>
+        <w:t>Users/</w:t>
+      </w:r>
+      <w:proofErr w:type="spellStart"/>
+      <w:r>
+        <w:rPr>
+          <w:rFonts w:ascii="Consolas" w:eastAsia="Courier New" w:hAnsi="Consolas" w:cs="Courier New"/>
+          <w:sz w:val="18"/>
+          <w:szCs w:val="18"/>
+          <w:lang w:val="en-US"/>
+        </w:rPr>
+        <w:t>kiryl.ziusko</w:t>
       </w:r>
       <w:proofErr w:type="spellEnd"/>
       <w:r>
@@ -1856,6 +1823,295 @@
           <w:szCs w:val="18"/>
         </w:rPr>
       </w:pPr>
+      <w:r>
+        <w:rPr>
+          <w:rFonts w:ascii="Consolas" w:eastAsia="Courier New" w:hAnsi="Consolas" w:cs="Courier New"/>
+          <w:sz w:val="18"/>
+          <w:szCs w:val="18"/>
+          <w:lang w:val="en-US"/>
+        </w:rPr>
+        <w:t>node</w:t>
+      </w:r>
+      <w:r>
+        <w:rPr>
+          <w:rFonts w:ascii="Consolas" w:eastAsia="Courier New" w:hAnsi="Consolas" w:cs="Courier New"/>
+          <w:sz w:val="18"/>
+          <w:szCs w:val="18"/>
+        </w:rPr>
+        <w:t xml:space="preserve"> </w:t>
+      </w:r>
+      <w:r>
+        <w:rPr>
+          <w:rFonts w:ascii="Consolas" w:eastAsia="Courier New" w:hAnsi="Consolas" w:cs="Courier New"/>
+          <w:sz w:val="18"/>
+          <w:szCs w:val="18"/>
+          <w:lang w:val="en-US"/>
+        </w:rPr>
+        <w:t>query</w:t>
+      </w:r>
+      <w:r>
+        <w:rPr>
+          <w:rFonts w:ascii="Consolas" w:eastAsia="Courier New" w:hAnsi="Consolas" w:cs="Courier New"/>
+          <w:sz w:val="18"/>
+          <w:szCs w:val="18"/>
+        </w:rPr>
+        <w:t>.</w:t>
+      </w:r>
+      <w:proofErr w:type="spellStart"/>
+      <w:r>
+        <w:rPr>
+          <w:rFonts w:ascii="Consolas" w:eastAsia="Courier New" w:hAnsi="Consolas" w:cs="Courier New"/>
+          <w:sz w:val="18"/>
+          <w:szCs w:val="18"/>
+          <w:lang w:val="en-US"/>
+        </w:rPr>
+        <w:t>js</w:t>
+      </w:r>
+      <w:proofErr w:type="spellEnd"/>
+    </w:p>
+    <w:p>
+      <w:pPr>
+        <w:spacing w:after="0"/>
+        <w:rPr>
+          <w:rFonts w:ascii="Consolas" w:eastAsia="Courier New" w:hAnsi="Consolas" w:cs="Courier New"/>
+          <w:sz w:val="18"/>
+          <w:szCs w:val="18"/>
+        </w:rPr>
+      </w:pPr>
+    </w:p>
+    <w:p>
+      <w:pPr>
+        <w:spacing w:after="0"/>
+        <w:ind w:firstLine="426"/>
+        <w:rPr>
+          <w:rFonts w:eastAsia="Courier New"/>
+        </w:rPr>
+      </w:pPr>
+      <w:r>
+        <w:rPr>
+          <w:rFonts w:eastAsia="Courier New"/>
+        </w:rPr>
+        <w:t>Результат выполнения:</w:t>
+      </w:r>
+    </w:p>
+    <w:p>
+      <w:pPr>
+        <w:spacing w:after="0"/>
+        <w:rPr>
+          <w:rFonts w:ascii="Consolas" w:eastAsia="Courier New" w:hAnsi="Consolas" w:cs="Courier New"/>
+          <w:sz w:val="18"/>
+          <w:szCs w:val="18"/>
+        </w:rPr>
+      </w:pPr>
+    </w:p>
+    <w:p>
+      <w:pPr>
+        <w:spacing w:after="0"/>
+        <w:rPr>
+          <w:rFonts w:ascii="Consolas" w:eastAsia="Courier New" w:hAnsi="Consolas" w:cs="Courier New"/>
+          <w:sz w:val="18"/>
+          <w:szCs w:val="18"/>
+          <w:lang w:val="en-US"/>
+        </w:rPr>
+      </w:pPr>
+      <w:r>
+        <w:rPr>
+          <w:rFonts w:ascii="Consolas" w:eastAsia="Courier New" w:hAnsi="Consolas" w:cs="Courier New"/>
+          <w:sz w:val="18"/>
+          <w:szCs w:val="18"/>
+          <w:lang w:val="en-US"/>
+        </w:rPr>
+        <w:t xml:space="preserve">Wallet path: </w:t>
+      </w:r>
+      <w:r>
+        <w:rPr>
+          <w:rFonts w:ascii="Consolas" w:eastAsia="Courier New" w:hAnsi="Consolas" w:cs="Courier New"/>
+          <w:sz w:val="18"/>
+          <w:szCs w:val="18"/>
+          <w:lang w:val="en-US"/>
+        </w:rPr>
+        <w:t>/Users/</w:t>
+      </w:r>
+      <w:proofErr w:type="spellStart"/>
+      <w:r>
+        <w:rPr>
+          <w:rFonts w:ascii="Consolas" w:eastAsia="Courier New" w:hAnsi="Consolas" w:cs="Courier New"/>
+          <w:sz w:val="18"/>
+          <w:szCs w:val="18"/>
+          <w:lang w:val="en-US"/>
+        </w:rPr>
+        <w:t>kiryl.ziusko</w:t>
+      </w:r>
+      <w:proofErr w:type="spellEnd"/>
+      <w:r>
+        <w:rPr>
+          <w:rFonts w:ascii="Consolas" w:eastAsia="Courier New" w:hAnsi="Consolas" w:cs="Courier New"/>
+          <w:sz w:val="18"/>
+          <w:szCs w:val="18"/>
+          <w:lang w:val="en-US"/>
+        </w:rPr>
+        <w:t>/fabric-samples/</w:t>
+      </w:r>
+      <w:proofErr w:type="spellStart"/>
+      <w:r>
+        <w:rPr>
+          <w:rFonts w:ascii="Consolas" w:eastAsia="Courier New" w:hAnsi="Consolas" w:cs="Courier New"/>
+          <w:sz w:val="18"/>
+          <w:szCs w:val="18"/>
+          <w:lang w:val="en-US"/>
+        </w:rPr>
+        <w:t>fabcar</w:t>
+      </w:r>
+      <w:proofErr w:type="spellEnd"/>
+      <w:r>
+        <w:rPr>
+          <w:rFonts w:ascii="Consolas" w:eastAsia="Courier New" w:hAnsi="Consolas" w:cs="Courier New"/>
+          <w:sz w:val="18"/>
+          <w:szCs w:val="18"/>
+          <w:lang w:val="en-US"/>
+        </w:rPr>
+        <w:t>/</w:t>
+      </w:r>
+      <w:proofErr w:type="spellStart"/>
+      <w:r>
+        <w:rPr>
+          <w:rFonts w:ascii="Consolas" w:eastAsia="Courier New" w:hAnsi="Consolas" w:cs="Courier New"/>
+          <w:sz w:val="18"/>
+          <w:szCs w:val="18"/>
+          <w:lang w:val="en-US"/>
+        </w:rPr>
+        <w:t>javascript</w:t>
+      </w:r>
+      <w:proofErr w:type="spellEnd"/>
+      <w:r>
+        <w:rPr>
+          <w:rFonts w:ascii="Consolas" w:eastAsia="Courier New" w:hAnsi="Consolas" w:cs="Courier New"/>
+          <w:sz w:val="18"/>
+          <w:szCs w:val="18"/>
+          <w:lang w:val="en-US"/>
+        </w:rPr>
+        <w:t>/wallet</w:t>
+      </w:r>
+    </w:p>
+    <w:p>
+      <w:pPr>
+        <w:spacing w:after="0"/>
+        <w:rPr>
+          <w:rFonts w:ascii="Consolas" w:eastAsia="Courier New" w:hAnsi="Consolas" w:cs="Courier New"/>
+          <w:sz w:val="18"/>
+          <w:szCs w:val="18"/>
+          <w:lang w:val="en-US"/>
+        </w:rPr>
+      </w:pPr>
+      <w:r>
+        <w:rPr>
+          <w:rFonts w:ascii="Consolas" w:eastAsia="Courier New" w:hAnsi="Consolas" w:cs="Courier New"/>
+          <w:sz w:val="18"/>
+          <w:szCs w:val="18"/>
+          <w:lang w:val="en-US"/>
+        </w:rPr>
+        <w:t>Transaction has been evaluated, result is: [{"Key":"CAR0","Record":{"color":"blue","docType":"car","make":"Toyota","model":"Prius","owner":"Tomoko"}},{"Key":"CAR1","Record":{"color":"red","</w:t>
+      </w:r>
+    </w:p>
+    <w:p>
+      <w:pPr>
+        <w:spacing w:after="0"/>
+        <w:rPr>
+          <w:rFonts w:ascii="Consolas" w:eastAsia="Courier New" w:hAnsi="Consolas" w:cs="Courier New"/>
+          <w:sz w:val="18"/>
+          <w:szCs w:val="18"/>
+          <w:lang w:val="en-US"/>
+        </w:rPr>
+      </w:pPr>
+      <w:r>
+        <w:rPr>
+          <w:rFonts w:ascii="Consolas" w:eastAsia="Courier New" w:hAnsi="Consolas" w:cs="Courier New"/>
+          <w:sz w:val="18"/>
+          <w:szCs w:val="18"/>
+          <w:lang w:val="en-US"/>
+        </w:rPr>
+        <w:t>docType":"car","make":"Ford","model":"Mustang","owner":"Brad"}},{"Key":"CAR2","Record":{"color":"green","docType":"car","make":"Hyundai","model":"Tucson","owner":"Jin Soo"}},{"Key":"CAR3","</w:t>
+      </w:r>
+    </w:p>
+    <w:p>
+      <w:pPr>
+        <w:spacing w:after="0"/>
+        <w:rPr>
+          <w:rFonts w:ascii="Consolas" w:eastAsia="Courier New" w:hAnsi="Consolas" w:cs="Courier New"/>
+          <w:sz w:val="18"/>
+          <w:szCs w:val="18"/>
+          <w:lang w:val="en-US"/>
+        </w:rPr>
+      </w:pPr>
+      <w:r>
+        <w:rPr>
+          <w:rFonts w:ascii="Consolas" w:eastAsia="Courier New" w:hAnsi="Consolas" w:cs="Courier New"/>
+          <w:sz w:val="18"/>
+          <w:szCs w:val="18"/>
+          <w:lang w:val="en-US"/>
+        </w:rPr>
+        <w:t>Record":{"color":"yellow","docType":"car","make":"Volkswagen","model":"Passat","owner":"Max"}},{"Key":"CAR4","Record":{"color":"black","docType":"car","make":"Tesla","model":"S","owner":"Ad</w:t>
+      </w:r>
+    </w:p>
+    <w:p>
+      <w:pPr>
+        <w:spacing w:after="0"/>
+        <w:rPr>
+          <w:rFonts w:ascii="Consolas" w:eastAsia="Courier New" w:hAnsi="Consolas" w:cs="Courier New"/>
+          <w:sz w:val="18"/>
+          <w:szCs w:val="18"/>
+          <w:lang w:val="en-US"/>
+        </w:rPr>
+      </w:pPr>
+      <w:r>
+        <w:rPr>
+          <w:rFonts w:ascii="Consolas" w:eastAsia="Courier New" w:hAnsi="Consolas" w:cs="Courier New"/>
+          <w:sz w:val="18"/>
+          <w:szCs w:val="18"/>
+          <w:lang w:val="en-US"/>
+        </w:rPr>
+        <w:t>riana"}},{"Key":"CAR5","Record":{"color":"purple","docType":"car","make":"Peugeot","model":"205","owner":"Michel"}},{"Key":"CAR6","Record":{"color":"white","docType":"car","make":"Chery","m</w:t>
+      </w:r>
+    </w:p>
+    <w:p>
+      <w:pPr>
+        <w:spacing w:after="0"/>
+        <w:rPr>
+          <w:rFonts w:ascii="Consolas" w:eastAsia="Courier New" w:hAnsi="Consolas" w:cs="Courier New"/>
+          <w:sz w:val="18"/>
+          <w:szCs w:val="18"/>
+          <w:lang w:val="en-US"/>
+        </w:rPr>
+      </w:pPr>
+      <w:r>
+        <w:rPr>
+          <w:rFonts w:ascii="Consolas" w:eastAsia="Courier New" w:hAnsi="Consolas" w:cs="Courier New"/>
+          <w:sz w:val="18"/>
+          <w:szCs w:val="18"/>
+          <w:lang w:val="en-US"/>
+        </w:rPr>
+        <w:t>odel":"S22L","owner":"Aarav"}},{"Key":"CAR7","Record":{"color":"violet","docType":"car","make":"Fiat","model":"Punto","owner":"Pari"}},{"Key":"CAR8","Record":{"color":"indigo","docType":"ca</w:t>
+      </w:r>
+    </w:p>
+    <w:p>
+      <w:pPr>
+        <w:spacing w:after="0"/>
+        <w:rPr>
+          <w:rFonts w:ascii="Consolas" w:eastAsia="Courier New" w:hAnsi="Consolas" w:cs="Courier New"/>
+          <w:sz w:val="18"/>
+          <w:szCs w:val="18"/>
+          <w:lang w:val="en-US"/>
+        </w:rPr>
+      </w:pPr>
+      <w:r>
+        <w:rPr>
+          <w:rFonts w:ascii="Consolas" w:eastAsia="Courier New" w:hAnsi="Consolas" w:cs="Courier New"/>
+          <w:sz w:val="18"/>
+          <w:szCs w:val="18"/>
+          <w:lang w:val="en-US"/>
+        </w:rPr>
+        <w:t>r","make":"Tata","model":"Nano","owner":"Valeria"}</w:t>
+      </w:r>
       <w:proofErr w:type="gramStart"/>
       <w:r>
         <w:rPr>
@@ -1864,7 +2120,7 @@
           <w:szCs w:val="18"/>
           <w:lang w:val="en-US"/>
         </w:rPr>
-        <w:t>node</w:t>
+        <w:t>},{</w:t>
       </w:r>
       <w:proofErr w:type="gramEnd"/>
       <w:r>
@@ -1872,308 +2128,6 @@
           <w:rFonts w:ascii="Consolas" w:eastAsia="Courier New" w:hAnsi="Consolas" w:cs="Courier New"/>
           <w:sz w:val="18"/>
           <w:szCs w:val="18"/>
-        </w:rPr>
-        <w:t xml:space="preserve"> </w:t>
-      </w:r>
-      <w:r>
-        <w:rPr>
-          <w:rFonts w:ascii="Consolas" w:eastAsia="Courier New" w:hAnsi="Consolas" w:cs="Courier New"/>
-          <w:sz w:val="18"/>
-          <w:szCs w:val="18"/>
-          <w:lang w:val="en-US"/>
-        </w:rPr>
-        <w:t>query</w:t>
-      </w:r>
-      <w:r>
-        <w:rPr>
-          <w:rFonts w:ascii="Consolas" w:eastAsia="Courier New" w:hAnsi="Consolas" w:cs="Courier New"/>
-          <w:sz w:val="18"/>
-          <w:szCs w:val="18"/>
-        </w:rPr>
-        <w:t>.</w:t>
-      </w:r>
-      <w:proofErr w:type="spellStart"/>
-      <w:r>
-        <w:rPr>
-          <w:rFonts w:ascii="Consolas" w:eastAsia="Courier New" w:hAnsi="Consolas" w:cs="Courier New"/>
-          <w:sz w:val="18"/>
-          <w:szCs w:val="18"/>
-          <w:lang w:val="en-US"/>
-        </w:rPr>
-        <w:t>js</w:t>
-      </w:r>
-      <w:proofErr w:type="spellEnd"/>
-    </w:p>
-    <w:p>
-      <w:pPr>
-        <w:spacing w:after="0"/>
-        <w:rPr>
-          <w:rFonts w:ascii="Consolas" w:eastAsia="Courier New" w:hAnsi="Consolas" w:cs="Courier New"/>
-          <w:sz w:val="18"/>
-          <w:szCs w:val="18"/>
-        </w:rPr>
-      </w:pPr>
-    </w:p>
-    <w:p>
-      <w:pPr>
-        <w:spacing w:after="0"/>
-        <w:ind w:firstLine="426"/>
-        <w:rPr>
-          <w:rFonts w:eastAsia="Courier New"/>
-        </w:rPr>
-      </w:pPr>
-      <w:r>
-        <w:rPr>
-          <w:rFonts w:eastAsia="Courier New"/>
-        </w:rPr>
-        <w:t>Результат выполнения:</w:t>
-      </w:r>
-    </w:p>
-    <w:p>
-      <w:pPr>
-        <w:spacing w:after="0"/>
-        <w:rPr>
-          <w:rFonts w:ascii="Consolas" w:eastAsia="Courier New" w:hAnsi="Consolas" w:cs="Courier New"/>
-          <w:sz w:val="18"/>
-          <w:szCs w:val="18"/>
-        </w:rPr>
-      </w:pPr>
-    </w:p>
-    <w:p>
-      <w:pPr>
-        <w:spacing w:after="0"/>
-        <w:rPr>
-          <w:rFonts w:ascii="Consolas" w:eastAsia="Courier New" w:hAnsi="Consolas" w:cs="Courier New"/>
-          <w:sz w:val="18"/>
-          <w:szCs w:val="18"/>
-          <w:lang w:val="en-US"/>
-        </w:rPr>
-      </w:pPr>
-      <w:r>
-        <w:rPr>
-          <w:rFonts w:ascii="Consolas" w:eastAsia="Courier New" w:hAnsi="Consolas" w:cs="Courier New"/>
-          <w:sz w:val="18"/>
-          <w:szCs w:val="18"/>
-          <w:lang w:val="en-US"/>
-        </w:rPr>
-        <w:t>Wallet path: /home/</w:t>
-      </w:r>
-      <w:proofErr w:type="spellStart"/>
-      <w:r>
-        <w:rPr>
-          <w:rFonts w:ascii="Consolas" w:eastAsia="Courier New" w:hAnsi="Consolas" w:cs="Courier New"/>
-          <w:sz w:val="18"/>
-          <w:szCs w:val="18"/>
-          <w:lang w:val="en-US"/>
-        </w:rPr>
-        <w:t>dmitrysenkovich</w:t>
-      </w:r>
-      <w:proofErr w:type="spellEnd"/>
-      <w:r>
-        <w:rPr>
-          <w:rFonts w:ascii="Consolas" w:eastAsia="Courier New" w:hAnsi="Consolas" w:cs="Courier New"/>
-          <w:sz w:val="18"/>
-          <w:szCs w:val="18"/>
-          <w:lang w:val="en-US"/>
-        </w:rPr>
-        <w:t>/fabric-samples/</w:t>
-      </w:r>
-      <w:proofErr w:type="spellStart"/>
-      <w:r>
-        <w:rPr>
-          <w:rFonts w:ascii="Consolas" w:eastAsia="Courier New" w:hAnsi="Consolas" w:cs="Courier New"/>
-          <w:sz w:val="18"/>
-          <w:szCs w:val="18"/>
-          <w:lang w:val="en-US"/>
-        </w:rPr>
-        <w:t>fabcar</w:t>
-      </w:r>
-      <w:proofErr w:type="spellEnd"/>
-      <w:r>
-        <w:rPr>
-          <w:rFonts w:ascii="Consolas" w:eastAsia="Courier New" w:hAnsi="Consolas" w:cs="Courier New"/>
-          <w:sz w:val="18"/>
-          <w:szCs w:val="18"/>
-          <w:lang w:val="en-US"/>
-        </w:rPr>
-        <w:t>/</w:t>
-      </w:r>
-      <w:proofErr w:type="spellStart"/>
-      <w:r>
-        <w:rPr>
-          <w:rFonts w:ascii="Consolas" w:eastAsia="Courier New" w:hAnsi="Consolas" w:cs="Courier New"/>
-          <w:sz w:val="18"/>
-          <w:szCs w:val="18"/>
-          <w:lang w:val="en-US"/>
-        </w:rPr>
-        <w:t>javascript</w:t>
-      </w:r>
-      <w:proofErr w:type="spellEnd"/>
-      <w:r>
-        <w:rPr>
-          <w:rFonts w:ascii="Consolas" w:eastAsia="Courier New" w:hAnsi="Consolas" w:cs="Courier New"/>
-          <w:sz w:val="18"/>
-          <w:szCs w:val="18"/>
-          <w:lang w:val="en-US"/>
-        </w:rPr>
-        <w:t>/wallet</w:t>
-      </w:r>
-    </w:p>
-    <w:p>
-      <w:pPr>
-        <w:spacing w:after="0"/>
-        <w:rPr>
-          <w:rFonts w:ascii="Consolas" w:eastAsia="Courier New" w:hAnsi="Consolas" w:cs="Courier New"/>
-          <w:sz w:val="18"/>
-          <w:szCs w:val="18"/>
-          <w:lang w:val="en-US"/>
-        </w:rPr>
-      </w:pPr>
-      <w:r>
-        <w:rPr>
-          <w:rFonts w:ascii="Consolas" w:eastAsia="Courier New" w:hAnsi="Consolas" w:cs="Courier New"/>
-          <w:sz w:val="18"/>
-          <w:szCs w:val="18"/>
-          <w:lang w:val="en-US"/>
-        </w:rPr>
-        <w:t>Transaction has been evaluated, result is: [{"Key":"CAR0","Record":{"color":"blue","docType":"car","make":"Toyota","model":"Prius","owner":"Tomoko"}}</w:t>
-      </w:r>
-      <w:proofErr w:type="gramStart"/>
-      <w:r>
-        <w:rPr>
-          <w:rFonts w:ascii="Consolas" w:eastAsia="Courier New" w:hAnsi="Consolas" w:cs="Courier New"/>
-          <w:sz w:val="18"/>
-          <w:szCs w:val="18"/>
-          <w:lang w:val="en-US"/>
-        </w:rPr>
-        <w:t>,{</w:t>
-      </w:r>
-      <w:proofErr w:type="gramEnd"/>
-      <w:r>
-        <w:rPr>
-          <w:rFonts w:ascii="Consolas" w:eastAsia="Courier New" w:hAnsi="Consolas" w:cs="Courier New"/>
-          <w:sz w:val="18"/>
-          <w:szCs w:val="18"/>
-          <w:lang w:val="en-US"/>
-        </w:rPr>
-        <w:t>"Key":"CAR1","Record":{"color":"red","</w:t>
-      </w:r>
-    </w:p>
-    <w:p>
-      <w:pPr>
-        <w:spacing w:after="0"/>
-        <w:rPr>
-          <w:rFonts w:ascii="Consolas" w:eastAsia="Courier New" w:hAnsi="Consolas" w:cs="Courier New"/>
-          <w:sz w:val="18"/>
-          <w:szCs w:val="18"/>
-          <w:lang w:val="en-US"/>
-        </w:rPr>
-      </w:pPr>
-      <w:r>
-        <w:rPr>
-          <w:rFonts w:ascii="Consolas" w:eastAsia="Courier New" w:hAnsi="Consolas" w:cs="Courier New"/>
-          <w:sz w:val="18"/>
-          <w:szCs w:val="18"/>
-          <w:lang w:val="en-US"/>
-        </w:rPr>
-        <w:t>docType":"car","make":"Ford","model":"Mustang","owner":"Brad"}},{"Key":"CAR2","Record":{"color":"green","docType":"car","make":"Hyundai","model":"Tucson","owner":"Jin Soo"}},{"Key":"CAR3","</w:t>
-      </w:r>
-    </w:p>
-    <w:p>
-      <w:pPr>
-        <w:spacing w:after="0"/>
-        <w:rPr>
-          <w:rFonts w:ascii="Consolas" w:eastAsia="Courier New" w:hAnsi="Consolas" w:cs="Courier New"/>
-          <w:sz w:val="18"/>
-          <w:szCs w:val="18"/>
-          <w:lang w:val="en-US"/>
-        </w:rPr>
-      </w:pPr>
-      <w:r>
-        <w:rPr>
-          <w:rFonts w:ascii="Consolas" w:eastAsia="Courier New" w:hAnsi="Consolas" w:cs="Courier New"/>
-          <w:sz w:val="18"/>
-          <w:szCs w:val="18"/>
-          <w:lang w:val="en-US"/>
-        </w:rPr>
-        <w:t>Record":{"color":"yellow","docType":"car","make":"Volkswagen","model":"Passat","owner":"Max"}},{"Key":"CAR4","Record":{"color":"black","docType":"car","make":"Tesla","model":"S","owner":"Ad</w:t>
-      </w:r>
-    </w:p>
-    <w:p>
-      <w:pPr>
-        <w:spacing w:after="0"/>
-        <w:rPr>
-          <w:rFonts w:ascii="Consolas" w:eastAsia="Courier New" w:hAnsi="Consolas" w:cs="Courier New"/>
-          <w:sz w:val="18"/>
-          <w:szCs w:val="18"/>
-          <w:lang w:val="en-US"/>
-        </w:rPr>
-      </w:pPr>
-      <w:r>
-        <w:rPr>
-          <w:rFonts w:ascii="Consolas" w:eastAsia="Courier New" w:hAnsi="Consolas" w:cs="Courier New"/>
-          <w:sz w:val="18"/>
-          <w:szCs w:val="18"/>
-          <w:lang w:val="en-US"/>
-        </w:rPr>
-        <w:t>riana"}},{"Key":"CAR5","Record":{"color":"purple","docType":"car","make":"Peugeot","model":"205","owner":"Michel"}},{"Key":"CAR6","Record":{"color":"white","docType":"car","make":"Chery","m</w:t>
-      </w:r>
-    </w:p>
-    <w:p>
-      <w:pPr>
-        <w:spacing w:after="0"/>
-        <w:rPr>
-          <w:rFonts w:ascii="Consolas" w:eastAsia="Courier New" w:hAnsi="Consolas" w:cs="Courier New"/>
-          <w:sz w:val="18"/>
-          <w:szCs w:val="18"/>
-          <w:lang w:val="en-US"/>
-        </w:rPr>
-      </w:pPr>
-      <w:r>
-        <w:rPr>
-          <w:rFonts w:ascii="Consolas" w:eastAsia="Courier New" w:hAnsi="Consolas" w:cs="Courier New"/>
-          <w:sz w:val="18"/>
-          <w:szCs w:val="18"/>
-          <w:lang w:val="en-US"/>
-        </w:rPr>
-        <w:t>odel":"S22L","owner":"Aarav"}},{"Key":"CAR7","Record":{"color":"violet","docType":"car","make":"Fiat","model":"Punto","owner":"Pari"}},{"Key":"CAR8","Record":{"color":"indigo","docType":"ca</w:t>
-      </w:r>
-    </w:p>
-    <w:p>
-      <w:pPr>
-        <w:spacing w:after="0"/>
-        <w:rPr>
-          <w:rFonts w:ascii="Consolas" w:eastAsia="Courier New" w:hAnsi="Consolas" w:cs="Courier New"/>
-          <w:sz w:val="18"/>
-          <w:szCs w:val="18"/>
-          <w:lang w:val="en-US"/>
-        </w:rPr>
-      </w:pPr>
-      <w:r>
-        <w:rPr>
-          <w:rFonts w:ascii="Consolas" w:eastAsia="Courier New" w:hAnsi="Consolas" w:cs="Courier New"/>
-          <w:sz w:val="18"/>
-          <w:szCs w:val="18"/>
-          <w:lang w:val="en-US"/>
-        </w:rPr>
-        <w:t>r","make":"Tata","model":"Nano","owner":"Valeria"}}</w:t>
-      </w:r>
-      <w:proofErr w:type="gramStart"/>
-      <w:r>
-        <w:rPr>
-          <w:rFonts w:ascii="Consolas" w:eastAsia="Courier New" w:hAnsi="Consolas" w:cs="Courier New"/>
-          <w:sz w:val="18"/>
-          <w:szCs w:val="18"/>
-          <w:lang w:val="en-US"/>
-        </w:rPr>
-        <w:t>,{</w:t>
-      </w:r>
-      <w:proofErr w:type="gramEnd"/>
-      <w:r>
-        <w:rPr>
-          <w:rFonts w:ascii="Consolas" w:eastAsia="Courier New" w:hAnsi="Consolas" w:cs="Courier New"/>
-          <w:sz w:val="18"/>
-          <w:szCs w:val="18"/>
           <w:lang w:val="en-US"/>
         </w:rPr>
         <w:t>"Key":"CAR9","Record":{"color":"brown","docType":"car","make":"Holden","model":"Barina","owner":"Shotaro"}}]</w:t>
@@ -2181,19 +2135,19 @@
     </w:p>
     <w:p>
       <w:pPr>
-        <w:pStyle w:val="2"/>
+        <w:pStyle w:val="Heading2"/>
         <w:spacing w:before="0"/>
         <w:jc w:val="left"/>
         <w:rPr>
           <w:lang w:val="en-US"/>
         </w:rPr>
       </w:pPr>
-      <w:bookmarkStart w:id="6" w:name="_5q38dhvnaasn" w:colFirst="0" w:colLast="0"/>
-      <w:bookmarkEnd w:id="6"/>
-    </w:p>
-    <w:p>
-      <w:pPr>
-        <w:pStyle w:val="2"/>
+      <w:bookmarkStart w:id="5" w:name="_5q38dhvnaasn" w:colFirst="0" w:colLast="0"/>
+      <w:bookmarkEnd w:id="5"/>
+    </w:p>
+    <w:p>
+      <w:pPr>
+        <w:pStyle w:val="Heading2"/>
         <w:spacing w:before="0"/>
         <w:jc w:val="left"/>
       </w:pPr>
@@ -2203,7 +2157,7 @@
     </w:p>
     <w:p>
       <w:pPr>
-        <w:pStyle w:val="2"/>
+        <w:pStyle w:val="Heading2"/>
         <w:spacing w:before="0"/>
         <w:ind w:firstLine="490"/>
         <w:jc w:val="left"/>
@@ -2316,6 +2270,15 @@
           <w:lang w:val="en-US"/>
         </w:rPr>
       </w:pPr>
+      <w:r>
+        <w:rPr>
+          <w:rFonts w:ascii="Consolas" w:eastAsia="Courier New" w:hAnsi="Consolas" w:cs="Courier New"/>
+          <w:sz w:val="18"/>
+          <w:szCs w:val="18"/>
+          <w:lang w:val="en-US"/>
+        </w:rPr>
+        <w:t xml:space="preserve">const result = await </w:t>
+      </w:r>
       <w:proofErr w:type="spellStart"/>
       <w:proofErr w:type="gramStart"/>
       <w:r>
@@ -2325,30 +2288,10 @@
           <w:szCs w:val="18"/>
           <w:lang w:val="en-US"/>
         </w:rPr>
-        <w:t>const</w:t>
+        <w:t>contract.evaluateTransaction</w:t>
       </w:r>
       <w:proofErr w:type="spellEnd"/>
       <w:proofErr w:type="gramEnd"/>
-      <w:r>
-        <w:rPr>
-          <w:rFonts w:ascii="Consolas" w:eastAsia="Courier New" w:hAnsi="Consolas" w:cs="Courier New"/>
-          <w:sz w:val="18"/>
-          <w:szCs w:val="18"/>
-          <w:lang w:val="en-US"/>
-        </w:rPr>
-        <w:t xml:space="preserve"> result = await </w:t>
-      </w:r>
-      <w:proofErr w:type="spellStart"/>
-      <w:r>
-        <w:rPr>
-          <w:rFonts w:ascii="Consolas" w:eastAsia="Courier New" w:hAnsi="Consolas" w:cs="Courier New"/>
-          <w:sz w:val="18"/>
-          <w:szCs w:val="18"/>
-          <w:lang w:val="en-US"/>
-        </w:rPr>
-        <w:t>contract.evaluateTransaction</w:t>
-      </w:r>
-      <w:proofErr w:type="spellEnd"/>
       <w:r>
         <w:rPr>
           <w:rFonts w:ascii="Consolas" w:eastAsia="Courier New" w:hAnsi="Consolas" w:cs="Courier New"/>
@@ -2632,6 +2575,16 @@
           <w:lang w:val="en-US"/>
         </w:rPr>
       </w:pPr>
+      <w:r>
+        <w:rPr>
+          <w:rFonts w:ascii="Consolas" w:eastAsia="Courier New" w:hAnsi="Consolas" w:cs="Courier New"/>
+          <w:sz w:val="18"/>
+          <w:szCs w:val="18"/>
+          <w:lang w:val="en-US"/>
+        </w:rPr>
+        <w:t xml:space="preserve">await </w:t>
+      </w:r>
+      <w:proofErr w:type="spellStart"/>
       <w:proofErr w:type="gramStart"/>
       <w:r>
         <w:rPr>
@@ -2640,8 +2593,18 @@
           <w:szCs w:val="18"/>
           <w:lang w:val="en-US"/>
         </w:rPr>
-        <w:t>await</w:t>
-      </w:r>
+        <w:t>contract.submitTransact</w:t>
+      </w:r>
+      <w:r>
+        <w:rPr>
+          <w:rFonts w:ascii="Consolas" w:eastAsia="Courier New" w:hAnsi="Consolas" w:cs="Courier New"/>
+          <w:sz w:val="18"/>
+          <w:szCs w:val="18"/>
+          <w:lang w:val="en-US"/>
+        </w:rPr>
+        <w:t>ion</w:t>
+      </w:r>
+      <w:proofErr w:type="spellEnd"/>
       <w:proofErr w:type="gramEnd"/>
       <w:r>
         <w:rPr>
@@ -2650,121 +2613,92 @@
           <w:szCs w:val="18"/>
           <w:lang w:val="en-US"/>
         </w:rPr>
+        <w:t>('</w:t>
+      </w:r>
+      <w:proofErr w:type="spellStart"/>
+      <w:r>
+        <w:rPr>
+          <w:rFonts w:ascii="Consolas" w:eastAsia="Courier New" w:hAnsi="Consolas" w:cs="Courier New"/>
+          <w:sz w:val="18"/>
+          <w:szCs w:val="18"/>
+          <w:lang w:val="en-US"/>
+        </w:rPr>
+        <w:t>createCar</w:t>
+      </w:r>
+      <w:proofErr w:type="spellEnd"/>
+      <w:r>
+        <w:rPr>
+          <w:rFonts w:ascii="Consolas" w:eastAsia="Courier New" w:hAnsi="Consolas" w:cs="Courier New"/>
+          <w:sz w:val="18"/>
+          <w:szCs w:val="18"/>
+          <w:lang w:val="en-US"/>
+        </w:rPr>
+        <w:t>', 'CAR1</w:t>
+      </w:r>
+      <w:r>
+        <w:rPr>
+          <w:rFonts w:ascii="Consolas" w:eastAsia="Courier New" w:hAnsi="Consolas" w:cs="Courier New"/>
+          <w:sz w:val="18"/>
+          <w:szCs w:val="18"/>
+          <w:lang w:val="en-US"/>
+        </w:rPr>
+        <w:t>0</w:t>
+      </w:r>
+      <w:r>
+        <w:rPr>
+          <w:rFonts w:ascii="Consolas" w:eastAsia="Courier New" w:hAnsi="Consolas" w:cs="Courier New"/>
+          <w:sz w:val="18"/>
+          <w:szCs w:val="18"/>
+          <w:lang w:val="en-US"/>
+        </w:rPr>
+        <w:t>', 'Lada</w:t>
+      </w:r>
+      <w:r>
+        <w:rPr>
+          <w:rFonts w:ascii="Consolas" w:eastAsia="Courier New" w:hAnsi="Consolas" w:cs="Courier New"/>
+          <w:sz w:val="18"/>
+          <w:szCs w:val="18"/>
+          <w:lang w:val="en-US"/>
+        </w:rPr>
+        <w:t>', '</w:t>
+      </w:r>
+      <w:r>
+        <w:rPr>
+          <w:rFonts w:ascii="Consolas" w:eastAsia="Courier New" w:hAnsi="Consolas" w:cs="Courier New"/>
+          <w:sz w:val="18"/>
+          <w:szCs w:val="18"/>
+          <w:lang w:val="en-US"/>
+        </w:rPr>
+        <w:t>Sedan</w:t>
+      </w:r>
+      <w:r>
+        <w:rPr>
+          <w:rFonts w:ascii="Consolas" w:eastAsia="Courier New" w:hAnsi="Consolas" w:cs="Courier New"/>
+          <w:sz w:val="18"/>
+          <w:szCs w:val="18"/>
+          <w:lang w:val="en-US"/>
+        </w:rPr>
+        <w:t>', 'Black', 'Tom');</w:t>
+      </w:r>
+    </w:p>
+    <w:p>
+      <w:pPr>
+        <w:spacing w:after="0"/>
+        <w:rPr>
+          <w:lang w:val="en-US"/>
+        </w:rPr>
+      </w:pPr>
+    </w:p>
+    <w:p>
+      <w:pPr>
+        <w:ind w:firstLine="426"/>
+      </w:pPr>
+      <w:r>
+        <w:t>Запустим</w:t>
+      </w:r>
+      <w:r>
         <w:t xml:space="preserve"> </w:t>
       </w:r>
-      <w:proofErr w:type="spellStart"/>
-      <w:r>
-        <w:rPr>
-          <w:rFonts w:ascii="Consolas" w:eastAsia="Courier New" w:hAnsi="Consolas" w:cs="Courier New"/>
-          <w:sz w:val="18"/>
-          <w:szCs w:val="18"/>
-          <w:lang w:val="en-US"/>
-        </w:rPr>
-        <w:t>contract.submitTransact</w:t>
-      </w:r>
-      <w:r>
-        <w:rPr>
-          <w:rFonts w:ascii="Consolas" w:eastAsia="Courier New" w:hAnsi="Consolas" w:cs="Courier New"/>
-          <w:sz w:val="18"/>
-          <w:szCs w:val="18"/>
-          <w:lang w:val="en-US"/>
-        </w:rPr>
-        <w:t>ion</w:t>
-      </w:r>
-      <w:proofErr w:type="spellEnd"/>
-      <w:r>
-        <w:rPr>
-          <w:rFonts w:ascii="Consolas" w:eastAsia="Courier New" w:hAnsi="Consolas" w:cs="Courier New"/>
-          <w:sz w:val="18"/>
-          <w:szCs w:val="18"/>
-          <w:lang w:val="en-US"/>
-        </w:rPr>
-        <w:t>('</w:t>
-      </w:r>
-      <w:proofErr w:type="spellStart"/>
-      <w:r>
-        <w:rPr>
-          <w:rFonts w:ascii="Consolas" w:eastAsia="Courier New" w:hAnsi="Consolas" w:cs="Courier New"/>
-          <w:sz w:val="18"/>
-          <w:szCs w:val="18"/>
-          <w:lang w:val="en-US"/>
-        </w:rPr>
-        <w:t>createCar</w:t>
-      </w:r>
-      <w:proofErr w:type="spellEnd"/>
-      <w:r>
-        <w:rPr>
-          <w:rFonts w:ascii="Consolas" w:eastAsia="Courier New" w:hAnsi="Consolas" w:cs="Courier New"/>
-          <w:sz w:val="18"/>
-          <w:szCs w:val="18"/>
-          <w:lang w:val="en-US"/>
-        </w:rPr>
-        <w:t>', 'CAR1</w:t>
-      </w:r>
-      <w:r>
-        <w:rPr>
-          <w:rFonts w:ascii="Consolas" w:eastAsia="Courier New" w:hAnsi="Consolas" w:cs="Courier New"/>
-          <w:sz w:val="18"/>
-          <w:szCs w:val="18"/>
-          <w:lang w:val="en-US"/>
-        </w:rPr>
-        <w:t>0</w:t>
-      </w:r>
-      <w:r>
-        <w:rPr>
-          <w:rFonts w:ascii="Consolas" w:eastAsia="Courier New" w:hAnsi="Consolas" w:cs="Courier New"/>
-          <w:sz w:val="18"/>
-          <w:szCs w:val="18"/>
-          <w:lang w:val="en-US"/>
-        </w:rPr>
-        <w:t>', 'Lada</w:t>
-      </w:r>
-      <w:r>
-        <w:rPr>
-          <w:rFonts w:ascii="Consolas" w:eastAsia="Courier New" w:hAnsi="Consolas" w:cs="Courier New"/>
-          <w:sz w:val="18"/>
-          <w:szCs w:val="18"/>
-          <w:lang w:val="en-US"/>
-        </w:rPr>
-        <w:t>', '</w:t>
-      </w:r>
-      <w:r>
-        <w:rPr>
-          <w:rFonts w:ascii="Consolas" w:eastAsia="Courier New" w:hAnsi="Consolas" w:cs="Courier New"/>
-          <w:sz w:val="18"/>
-          <w:szCs w:val="18"/>
-          <w:lang w:val="en-US"/>
-        </w:rPr>
-        <w:t>Sedan</w:t>
-      </w:r>
-      <w:r>
-        <w:rPr>
-          <w:rFonts w:ascii="Consolas" w:eastAsia="Courier New" w:hAnsi="Consolas" w:cs="Courier New"/>
-          <w:sz w:val="18"/>
-          <w:szCs w:val="18"/>
-          <w:lang w:val="en-US"/>
-        </w:rPr>
-        <w:t>', 'Black', 'Tom');</w:t>
-      </w:r>
-    </w:p>
-    <w:p>
-      <w:pPr>
-        <w:spacing w:after="0"/>
-        <w:rPr>
-          <w:lang w:val="en-US"/>
-        </w:rPr>
-      </w:pPr>
-    </w:p>
-    <w:p>
-      <w:pPr>
-        <w:ind w:firstLine="426"/>
-      </w:pPr>
-      <w:r>
-        <w:t>Запустим</w:t>
-      </w:r>
-      <w:r>
-        <w:t xml:space="preserve"> </w:t>
-      </w:r>
       <w:r>
         <w:t>скрипт</w:t>
       </w:r>
@@ -2781,7 +2715,6 @@
           <w:szCs w:val="18"/>
         </w:rPr>
       </w:pPr>
-      <w:proofErr w:type="gramStart"/>
       <w:r>
         <w:rPr>
           <w:rFonts w:ascii="Consolas" w:eastAsia="Courier New" w:hAnsi="Consolas" w:cs="Courier New"/>
@@ -2791,7 +2724,6 @@
         </w:rPr>
         <w:t>node</w:t>
       </w:r>
-      <w:proofErr w:type="gramEnd"/>
       <w:r>
         <w:rPr>
           <w:rFonts w:ascii="Consolas" w:eastAsia="Courier New" w:hAnsi="Consolas" w:cs="Courier New"/>
@@ -3080,6 +3012,16 @@
           <w:lang w:val="en-US"/>
         </w:rPr>
       </w:pPr>
+      <w:r>
+        <w:rPr>
+          <w:rFonts w:ascii="Consolas" w:eastAsia="Courier New" w:hAnsi="Consolas"/>
+          <w:sz w:val="18"/>
+          <w:szCs w:val="18"/>
+          <w:lang w:val="en-US"/>
+        </w:rPr>
+        <w:t xml:space="preserve">await </w:t>
+      </w:r>
+      <w:proofErr w:type="spellStart"/>
       <w:proofErr w:type="gramStart"/>
       <w:r>
         <w:rPr>
@@ -3088,29 +3030,10 @@
           <w:szCs w:val="18"/>
           <w:lang w:val="en-US"/>
         </w:rPr>
-        <w:t>await</w:t>
-      </w:r>
+        <w:t>contract.submitTransaction</w:t>
+      </w:r>
+      <w:proofErr w:type="spellEnd"/>
       <w:proofErr w:type="gramEnd"/>
-      <w:r>
-        <w:rPr>
-          <w:rFonts w:ascii="Consolas" w:eastAsia="Courier New" w:hAnsi="Consolas"/>
-          <w:sz w:val="18"/>
-          <w:szCs w:val="18"/>
-          <w:lang w:val="en-US"/>
-        </w:rPr>
-        <w:t xml:space="preserve"> </w:t>
-      </w:r>
-      <w:proofErr w:type="spellStart"/>
-      <w:r>
-        <w:rPr>
-          <w:rFonts w:ascii="Consolas" w:eastAsia="Courier New" w:hAnsi="Consolas"/>
-          <w:sz w:val="18"/>
-          <w:szCs w:val="18"/>
-          <w:lang w:val="en-US"/>
-        </w:rPr>
-        <w:t>contract.submitTransaction</w:t>
-      </w:r>
-      <w:proofErr w:type="spellEnd"/>
       <w:r>
         <w:rPr>
           <w:rFonts w:ascii="Consolas" w:eastAsia="Courier New" w:hAnsi="Consolas"/>
@@ -3595,10 +3518,10 @@
     </w:p>
     <w:p>
       <w:pPr>
-        <w:pStyle w:val="1"/>
-      </w:pPr>
-      <w:bookmarkStart w:id="7" w:name="_yrvexwyxdbtp" w:colFirst="0" w:colLast="0"/>
-      <w:bookmarkEnd w:id="7"/>
+        <w:pStyle w:val="Heading1"/>
+      </w:pPr>
+      <w:bookmarkStart w:id="6" w:name="_yrvexwyxdbtp" w:colFirst="0" w:colLast="0"/>
+      <w:bookmarkEnd w:id="6"/>
       <w:r>
         <w:lastRenderedPageBreak/>
         <w:t>Вывод</w:t>
@@ -3666,7 +3589,7 @@
 </file>
 
 <file path=word/endnotes.xml><?xml version="1.0" encoding="utf-8"?>
-<w:endnotes xmlns:wpc="http://schemas.microsoft.com/office/word/2010/wordprocessingCanvas" xmlns:cx="http://schemas.microsoft.com/office/drawing/2014/chartex" xmlns:mc="http://schemas.openxmlformats.org/markup-compatibility/2006" xmlns:o="urn:schemas-microsoft-com:office:office" xmlns:r="http://schemas.openxmlformats.org/officeDocument/2006/relationships" xmlns:m="http://schemas.openxmlformats.org/officeDocument/2006/math" xmlns:v="urn:schemas-microsoft-com:vml" xmlns:wp14="http://schemas.microsoft.com/office/word/2010/wordprocessingDrawing" xmlns:wp="http://schemas.openxmlformats.org/drawingml/2006/wordprocessingDrawing" xmlns:w10="urn:schemas-microsoft-com:office:word" xmlns:w="http://schemas.openxmlformats.org/wordprocessingml/2006/main" xmlns:w14="http://schemas.microsoft.com/office/word/2010/wordml" xmlns:w15="http://schemas.microsoft.com/office/word/2012/wordml" xmlns:w16se="http://schemas.microsoft.com/office/word/2015/wordml/symex" xmlns:wpg="http://schemas.microsoft.com/office/word/2010/wordprocessingGroup" xmlns:wpi="http://schemas.microsoft.com/office/word/2010/wordprocessingInk" xmlns:wne="http://schemas.microsoft.com/office/word/2006/wordml" xmlns:wps="http://schemas.microsoft.com/office/word/2010/wordprocessingShape" mc:Ignorable="w14 w15 w16se wp14">
+<w:endnotes xmlns:wpc="http://schemas.microsoft.com/office/word/2010/wordprocessingCanvas" xmlns:cx="http://schemas.microsoft.com/office/drawing/2014/chartex" xmlns:cx1="http://schemas.microsoft.com/office/drawing/2015/9/8/chartex" xmlns:cx2="http://schemas.microsoft.com/office/drawing/2015/10/21/chartex" xmlns:cx3="http://schemas.microsoft.com/office/drawing/2016/5/9/chartex" xmlns:cx4="http://schemas.microsoft.com/office/drawing/2016/5/10/chartex" xmlns:cx5="http://schemas.microsoft.com/office/drawing/2016/5/11/chartex" xmlns:cx6="http://schemas.microsoft.com/office/drawing/2016/5/12/chartex" xmlns:cx7="http://schemas.microsoft.com/office/drawing/2016/5/13/chartex" xmlns:cx8="http://schemas.microsoft.com/office/drawing/2016/5/14/chartex" xmlns:mc="http://schemas.openxmlformats.org/markup-compatibility/2006" xmlns:aink="http://schemas.microsoft.com/office/drawing/2016/ink" xmlns:am3d="http://schemas.microsoft.com/office/drawing/2017/model3d" xmlns:o="urn:schemas-microsoft-com:office:office" xmlns:r="http://schemas.openxmlformats.org/officeDocument/2006/relationships" xmlns:m="http://schemas.openxmlformats.org/officeDocument/2006/math" xmlns:v="urn:schemas-microsoft-com:vml" xmlns:wp14="http://schemas.microsoft.com/office/word/2010/wordprocessingDrawing" xmlns:wp="http://schemas.openxmlformats.org/drawingml/2006/wordprocessingDrawing" xmlns:w10="urn:schemas-microsoft-com:office:word" xmlns:w="http://schemas.openxmlformats.org/wordprocessingml/2006/main" xmlns:w14="http://schemas.microsoft.com/office/word/2010/wordml" xmlns:w15="http://schemas.microsoft.com/office/word/2012/wordml" xmlns:w16cex="http://schemas.microsoft.com/office/word/2018/wordml/cex" xmlns:w16cid="http://schemas.microsoft.com/office/word/2016/wordml/cid" xmlns:w16="http://schemas.microsoft.com/office/word/2018/wordml" xmlns:w16se="http://schemas.microsoft.com/office/word/2015/wordml/symex" xmlns:wpg="http://schemas.microsoft.com/office/word/2010/wordprocessingGroup" xmlns:wpi="http://schemas.microsoft.com/office/word/2010/wordprocessingInk" xmlns:wne="http://schemas.microsoft.com/office/word/2006/wordml" xmlns:wps="http://schemas.microsoft.com/office/word/2010/wordprocessingShape" mc:Ignorable="w14 w15 w16se w16cid w16 w16cex wp14">
   <w:endnote w:type="separator" w:id="-1">
     <w:p>
       <w:pPr>
@@ -3691,7 +3614,7 @@
 </file>
 
 <file path=word/footer1.xml><?xml version="1.0" encoding="utf-8"?>
-<w:ftr xmlns:wpc="http://schemas.microsoft.com/office/word/2010/wordprocessingCanvas" xmlns:cx="http://schemas.microsoft.com/office/drawing/2014/chartex" xmlns:mc="http://schemas.openxmlformats.org/markup-compatibility/2006" xmlns:o="urn:schemas-microsoft-com:office:office" xmlns:r="http://schemas.openxmlformats.org/officeDocument/2006/relationships" xmlns:m="http://schemas.openxmlformats.org/officeDocument/2006/math" xmlns:v="urn:schemas-microsoft-com:vml" xmlns:wp14="http://schemas.microsoft.com/office/word/2010/wordprocessingDrawing" xmlns:wp="http://schemas.openxmlformats.org/drawingml/2006/wordprocessingDrawing" xmlns:w10="urn:schemas-microsoft-com:office:word" xmlns:w="http://schemas.openxmlformats.org/wordprocessingml/2006/main" xmlns:w14="http://schemas.microsoft.com/office/word/2010/wordml" xmlns:w15="http://schemas.microsoft.com/office/word/2012/wordml" xmlns:w16se="http://schemas.microsoft.com/office/word/2015/wordml/symex" xmlns:wpg="http://schemas.microsoft.com/office/word/2010/wordprocessingGroup" xmlns:wpi="http://schemas.microsoft.com/office/word/2010/wordprocessingInk" xmlns:wne="http://schemas.microsoft.com/office/word/2006/wordml" xmlns:wps="http://schemas.microsoft.com/office/word/2010/wordprocessingShape" mc:Ignorable="w14 w15 w16se wp14">
+<w:ftr xmlns:wpc="http://schemas.microsoft.com/office/word/2010/wordprocessingCanvas" xmlns:cx="http://schemas.microsoft.com/office/drawing/2014/chartex" xmlns:cx1="http://schemas.microsoft.com/office/drawing/2015/9/8/chartex" xmlns:cx2="http://schemas.microsoft.com/office/drawing/2015/10/21/chartex" xmlns:cx3="http://schemas.microsoft.com/office/drawing/2016/5/9/chartex" xmlns:cx4="http://schemas.microsoft.com/office/drawing/2016/5/10/chartex" xmlns:cx5="http://schemas.microsoft.com/office/drawing/2016/5/11/chartex" xmlns:cx6="http://schemas.microsoft.com/office/drawing/2016/5/12/chartex" xmlns:cx7="http://schemas.microsoft.com/office/drawing/2016/5/13/chartex" xmlns:cx8="http://schemas.microsoft.com/office/drawing/2016/5/14/chartex" xmlns:mc="http://schemas.openxmlformats.org/markup-compatibility/2006" xmlns:aink="http://schemas.microsoft.com/office/drawing/2016/ink" xmlns:am3d="http://schemas.microsoft.com/office/drawing/2017/model3d" xmlns:o="urn:schemas-microsoft-com:office:office" xmlns:r="http://schemas.openxmlformats.org/officeDocument/2006/relationships" xmlns:m="http://schemas.openxmlformats.org/officeDocument/2006/math" xmlns:v="urn:schemas-microsoft-com:vml" xmlns:wp14="http://schemas.microsoft.com/office/word/2010/wordprocessingDrawing" xmlns:wp="http://schemas.openxmlformats.org/drawingml/2006/wordprocessingDrawing" xmlns:w10="urn:schemas-microsoft-com:office:word" xmlns:w="http://schemas.openxmlformats.org/wordprocessingml/2006/main" xmlns:w14="http://schemas.microsoft.com/office/word/2010/wordml" xmlns:w15="http://schemas.microsoft.com/office/word/2012/wordml" xmlns:w16cex="http://schemas.microsoft.com/office/word/2018/wordml/cex" xmlns:w16cid="http://schemas.microsoft.com/office/word/2016/wordml/cid" xmlns:w16="http://schemas.microsoft.com/office/word/2018/wordml" xmlns:w16se="http://schemas.microsoft.com/office/word/2015/wordml/symex" xmlns:wpg="http://schemas.microsoft.com/office/word/2010/wordprocessingGroup" xmlns:wpi="http://schemas.microsoft.com/office/word/2010/wordprocessingInk" xmlns:wne="http://schemas.microsoft.com/office/word/2006/wordml" xmlns:wps="http://schemas.microsoft.com/office/word/2010/wordprocessingShape" mc:Ignorable="w14 w15 w16se w16cid w16 w16cex wp14">
   <w:p>
     <w:pPr>
       <w:jc w:val="right"/>
@@ -3719,13 +3642,13 @@
 </file>
 
 <file path=word/footer2.xml><?xml version="1.0" encoding="utf-8"?>
-<w:ftr xmlns:wpc="http://schemas.microsoft.com/office/word/2010/wordprocessingCanvas" xmlns:cx="http://schemas.microsoft.com/office/drawing/2014/chartex" xmlns:mc="http://schemas.openxmlformats.org/markup-compatibility/2006" xmlns:o="urn:schemas-microsoft-com:office:office" xmlns:r="http://schemas.openxmlformats.org/officeDocument/2006/relationships" xmlns:m="http://schemas.openxmlformats.org/officeDocument/2006/math" xmlns:v="urn:schemas-microsoft-com:vml" xmlns:wp14="http://schemas.microsoft.com/office/word/2010/wordprocessingDrawing" xmlns:wp="http://schemas.openxmlformats.org/drawingml/2006/wordprocessingDrawing" xmlns:w10="urn:schemas-microsoft-com:office:word" xmlns:w="http://schemas.openxmlformats.org/wordprocessingml/2006/main" xmlns:w14="http://schemas.microsoft.com/office/word/2010/wordml" xmlns:w15="http://schemas.microsoft.com/office/word/2012/wordml" xmlns:w16se="http://schemas.microsoft.com/office/word/2015/wordml/symex" xmlns:wpg="http://schemas.microsoft.com/office/word/2010/wordprocessingGroup" xmlns:wpi="http://schemas.microsoft.com/office/word/2010/wordprocessingInk" xmlns:wne="http://schemas.microsoft.com/office/word/2006/wordml" xmlns:wps="http://schemas.microsoft.com/office/word/2010/wordprocessingShape" mc:Ignorable="w14 w15 w16se wp14">
+<w:ftr xmlns:wpc="http://schemas.microsoft.com/office/word/2010/wordprocessingCanvas" xmlns:cx="http://schemas.microsoft.com/office/drawing/2014/chartex" xmlns:cx1="http://schemas.microsoft.com/office/drawing/2015/9/8/chartex" xmlns:cx2="http://schemas.microsoft.com/office/drawing/2015/10/21/chartex" xmlns:cx3="http://schemas.microsoft.com/office/drawing/2016/5/9/chartex" xmlns:cx4="http://schemas.microsoft.com/office/drawing/2016/5/10/chartex" xmlns:cx5="http://schemas.microsoft.com/office/drawing/2016/5/11/chartex" xmlns:cx6="http://schemas.microsoft.com/office/drawing/2016/5/12/chartex" xmlns:cx7="http://schemas.microsoft.com/office/drawing/2016/5/13/chartex" xmlns:cx8="http://schemas.microsoft.com/office/drawing/2016/5/14/chartex" xmlns:mc="http://schemas.openxmlformats.org/markup-compatibility/2006" xmlns:aink="http://schemas.microsoft.com/office/drawing/2016/ink" xmlns:am3d="http://schemas.microsoft.com/office/drawing/2017/model3d" xmlns:o="urn:schemas-microsoft-com:office:office" xmlns:r="http://schemas.openxmlformats.org/officeDocument/2006/relationships" xmlns:m="http://schemas.openxmlformats.org/officeDocument/2006/math" xmlns:v="urn:schemas-microsoft-com:vml" xmlns:wp14="http://schemas.microsoft.com/office/word/2010/wordprocessingDrawing" xmlns:wp="http://schemas.openxmlformats.org/drawingml/2006/wordprocessingDrawing" xmlns:w10="urn:schemas-microsoft-com:office:word" xmlns:w="http://schemas.openxmlformats.org/wordprocessingml/2006/main" xmlns:w14="http://schemas.microsoft.com/office/word/2010/wordml" xmlns:w15="http://schemas.microsoft.com/office/word/2012/wordml" xmlns:w16cex="http://schemas.microsoft.com/office/word/2018/wordml/cex" xmlns:w16cid="http://schemas.microsoft.com/office/word/2016/wordml/cid" xmlns:w16="http://schemas.microsoft.com/office/word/2018/wordml" xmlns:w16se="http://schemas.microsoft.com/office/word/2015/wordml/symex" xmlns:wpg="http://schemas.microsoft.com/office/word/2010/wordprocessingGroup" xmlns:wpi="http://schemas.microsoft.com/office/word/2010/wordprocessingInk" xmlns:wne="http://schemas.microsoft.com/office/word/2006/wordml" xmlns:wps="http://schemas.microsoft.com/office/word/2010/wordprocessingShape" mc:Ignorable="w14 w15 w16se w16cid w16 w16cex wp14">
   <w:p/>
 </w:ftr>
 </file>
 
 <file path=word/footnotes.xml><?xml version="1.0" encoding="utf-8"?>
-<w:footnotes xmlns:wpc="http://schemas.microsoft.com/office/word/2010/wordprocessingCanvas" xmlns:cx="http://schemas.microsoft.com/office/drawing/2014/chartex" xmlns:mc="http://schemas.openxmlformats.org/markup-compatibility/2006" xmlns:o="urn:schemas-microsoft-com:office:office" xmlns:r="http://schemas.openxmlformats.org/officeDocument/2006/relationships" xmlns:m="http://schemas.openxmlformats.org/officeDocument/2006/math" xmlns:v="urn:schemas-microsoft-com:vml" xmlns:wp14="http://schemas.microsoft.com/office/word/2010/wordprocessingDrawing" xmlns:wp="http://schemas.openxmlformats.org/drawingml/2006/wordprocessingDrawing" xmlns:w10="urn:schemas-microsoft-com:office:word" xmlns:w="http://schemas.openxmlformats.org/wordprocessingml/2006/main" xmlns:w14="http://schemas.microsoft.com/office/word/2010/wordml" xmlns:w15="http://schemas.microsoft.com/office/word/2012/wordml" xmlns:w16se="http://schemas.microsoft.com/office/word/2015/wordml/symex" xmlns:wpg="http://schemas.microsoft.com/office/word/2010/wordprocessingGroup" xmlns:wpi="http://schemas.microsoft.com/office/word/2010/wordprocessingInk" xmlns:wne="http://schemas.microsoft.com/office/word/2006/wordml" xmlns:wps="http://schemas.microsoft.com/office/word/2010/wordprocessingShape" mc:Ignorable="w14 w15 w16se wp14">
+<w:footnotes xmlns:wpc="http://schemas.microsoft.com/office/word/2010/wordprocessingCanvas" xmlns:cx="http://schemas.microsoft.com/office/drawing/2014/chartex" xmlns:cx1="http://schemas.microsoft.com/office/drawing/2015/9/8/chartex" xmlns:cx2="http://schemas.microsoft.com/office/drawing/2015/10/21/chartex" xmlns:cx3="http://schemas.microsoft.com/office/drawing/2016/5/9/chartex" xmlns:cx4="http://schemas.microsoft.com/office/drawing/2016/5/10/chartex" xmlns:cx5="http://schemas.microsoft.com/office/drawing/2016/5/11/chartex" xmlns:cx6="http://schemas.microsoft.com/office/drawing/2016/5/12/chartex" xmlns:cx7="http://schemas.microsoft.com/office/drawing/2016/5/13/chartex" xmlns:cx8="http://schemas.microsoft.com/office/drawing/2016/5/14/chartex" xmlns:mc="http://schemas.openxmlformats.org/markup-compatibility/2006" xmlns:aink="http://schemas.microsoft.com/office/drawing/2016/ink" xmlns:am3d="http://schemas.microsoft.com/office/drawing/2017/model3d" xmlns:o="urn:schemas-microsoft-com:office:office" xmlns:r="http://schemas.openxmlformats.org/officeDocument/2006/relationships" xmlns:m="http://schemas.openxmlformats.org/officeDocument/2006/math" xmlns:v="urn:schemas-microsoft-com:vml" xmlns:wp14="http://schemas.microsoft.com/office/word/2010/wordprocessingDrawing" xmlns:wp="http://schemas.openxmlformats.org/drawingml/2006/wordprocessingDrawing" xmlns:w10="urn:schemas-microsoft-com:office:word" xmlns:w="http://schemas.openxmlformats.org/wordprocessingml/2006/main" xmlns:w14="http://schemas.microsoft.com/office/word/2010/wordml" xmlns:w15="http://schemas.microsoft.com/office/word/2012/wordml" xmlns:w16cex="http://schemas.microsoft.com/office/word/2018/wordml/cex" xmlns:w16cid="http://schemas.microsoft.com/office/word/2016/wordml/cid" xmlns:w16="http://schemas.microsoft.com/office/word/2018/wordml" xmlns:w16se="http://schemas.microsoft.com/office/word/2015/wordml/symex" xmlns:wpg="http://schemas.microsoft.com/office/word/2010/wordprocessingGroup" xmlns:wpi="http://schemas.microsoft.com/office/word/2010/wordprocessingInk" xmlns:wne="http://schemas.microsoft.com/office/word/2006/wordml" xmlns:wps="http://schemas.microsoft.com/office/word/2010/wordprocessingShape" mc:Ignorable="w14 w15 w16se w16cid w16 w16cex wp14">
   <w:footnote w:type="separator" w:id="-1">
     <w:p>
       <w:pPr>
@@ -3750,7 +3673,7 @@
 </file>
 
 <file path=word/styles.xml><?xml version="1.0" encoding="utf-8"?>
-<w:styles xmlns:mc="http://schemas.openxmlformats.org/markup-compatibility/2006" xmlns:r="http://schemas.openxmlformats.org/officeDocument/2006/relationships" xmlns:w="http://schemas.openxmlformats.org/wordprocessingml/2006/main" xmlns:w14="http://schemas.microsoft.com/office/word/2010/wordml" xmlns:w15="http://schemas.microsoft.com/office/word/2012/wordml" xmlns:w16se="http://schemas.microsoft.com/office/word/2015/wordml/symex" mc:Ignorable="w14 w15 w16se">
+<w:styles xmlns:mc="http://schemas.openxmlformats.org/markup-compatibility/2006" xmlns:r="http://schemas.openxmlformats.org/officeDocument/2006/relationships" xmlns:w="http://schemas.openxmlformats.org/wordprocessingml/2006/main" xmlns:w14="http://schemas.microsoft.com/office/word/2010/wordml" xmlns:w15="http://schemas.microsoft.com/office/word/2012/wordml" xmlns:w16cex="http://schemas.microsoft.com/office/word/2018/wordml/cex" xmlns:w16cid="http://schemas.microsoft.com/office/word/2016/wordml/cid" xmlns:w16="http://schemas.microsoft.com/office/word/2018/wordml" xmlns:w16se="http://schemas.microsoft.com/office/word/2015/wordml/symex" mc:Ignorable="w14 w15 w16se w16cid w16 w16cex">
   <w:docDefaults>
     <w:rPrDefault>
       <w:rPr>
@@ -3766,7 +3689,7 @@
       </w:pPr>
     </w:pPrDefault>
   </w:docDefaults>
-  <w:latentStyles w:defLockedState="0" w:defUIPriority="99" w:defSemiHidden="0" w:defUnhideWhenUsed="0" w:defQFormat="0" w:count="371">
+  <w:latentStyles w:defLockedState="0" w:defUIPriority="99" w:defSemiHidden="0" w:defUnhideWhenUsed="0" w:defQFormat="0" w:count="376">
     <w:lsdException w:name="Normal" w:uiPriority="0" w:qFormat="1"/>
     <w:lsdException w:name="heading 1" w:uiPriority="9" w:qFormat="1"/>
     <w:lsdException w:name="heading 2" w:semiHidden="1" w:uiPriority="9" w:unhideWhenUsed="1" w:qFormat="1"/>
@@ -3872,7 +3795,6 @@
     <w:lsdException w:name="HTML Sample" w:semiHidden="1" w:unhideWhenUsed="1"/>
     <w:lsdException w:name="HTML Typewriter" w:semiHidden="1" w:unhideWhenUsed="1"/>
     <w:lsdException w:name="HTML Variable" w:semiHidden="1" w:unhideWhenUsed="1"/>
-    <w:lsdException w:name="Normal Table" w:semiHidden="1" w:unhideWhenUsed="1"/>
     <w:lsdException w:name="annotation subject" w:semiHidden="1" w:unhideWhenUsed="1"/>
     <w:lsdException w:name="No List" w:semiHidden="1" w:unhideWhenUsed="1"/>
     <w:lsdException w:name="Outline List 1" w:semiHidden="1" w:unhideWhenUsed="1"/>
@@ -3915,11 +3837,8 @@
     <w:lsdException w:name="Table Contemporary" w:semiHidden="1" w:unhideWhenUsed="1"/>
     <w:lsdException w:name="Table Elegant" w:semiHidden="1" w:unhideWhenUsed="1"/>
     <w:lsdException w:name="Table Professional" w:semiHidden="1" w:unhideWhenUsed="1"/>
-    <w:lsdException w:name="Table Subtle 1" w:semiHidden="1" w:unhideWhenUsed="1"/>
     <w:lsdException w:name="Table Subtle 2" w:semiHidden="1" w:unhideWhenUsed="1"/>
     <w:lsdException w:name="Table Web 1" w:semiHidden="1" w:unhideWhenUsed="1"/>
-    <w:lsdException w:name="Table Web 2" w:semiHidden="1" w:unhideWhenUsed="1"/>
-    <w:lsdException w:name="Table Web 3" w:semiHidden="1" w:unhideWhenUsed="1"/>
     <w:lsdException w:name="Balloon Text" w:semiHidden="1" w:unhideWhenUsed="1"/>
     <w:lsdException w:name="Table Grid" w:uiPriority="39"/>
     <w:lsdException w:name="Table Theme" w:semiHidden="1" w:unhideWhenUsed="1"/>
@@ -4138,14 +4057,19 @@
     <w:lsdException w:name="List Table 5 Dark Accent 6" w:uiPriority="50"/>
     <w:lsdException w:name="List Table 6 Colorful Accent 6" w:uiPriority="51"/>
     <w:lsdException w:name="List Table 7 Colorful Accent 6" w:uiPriority="52"/>
+    <w:lsdException w:name="Mention" w:semiHidden="1" w:unhideWhenUsed="1"/>
+    <w:lsdException w:name="Smart Hyperlink" w:semiHidden="1" w:unhideWhenUsed="1"/>
+    <w:lsdException w:name="Hashtag" w:semiHidden="1" w:unhideWhenUsed="1"/>
+    <w:lsdException w:name="Unresolved Mention" w:semiHidden="1" w:unhideWhenUsed="1"/>
+    <w:lsdException w:name="Smart Link" w:semiHidden="1" w:unhideWhenUsed="1"/>
   </w:latentStyles>
-  <w:style w:type="paragraph" w:default="1" w:styleId="a">
+  <w:style w:type="paragraph" w:default="1" w:styleId="Normal">
     <w:name w:val="Normal"/>
   </w:style>
-  <w:style w:type="paragraph" w:styleId="1">
+  <w:style w:type="paragraph" w:styleId="Heading1">
     <w:name w:val="heading 1"/>
-    <w:basedOn w:val="a"/>
-    <w:next w:val="a"/>
+    <w:basedOn w:val="Normal"/>
+    <w:next w:val="Normal"/>
     <w:pPr>
       <w:keepNext/>
       <w:keepLines/>
@@ -4159,10 +4083,10 @@
       <w:szCs w:val="36"/>
     </w:rPr>
   </w:style>
-  <w:style w:type="paragraph" w:styleId="2">
+  <w:style w:type="paragraph" w:styleId="Heading2">
     <w:name w:val="heading 2"/>
-    <w:basedOn w:val="a"/>
-    <w:next w:val="a"/>
+    <w:basedOn w:val="Normal"/>
+    <w:next w:val="Normal"/>
     <w:pPr>
       <w:keepNext/>
       <w:keepLines/>
@@ -4176,10 +4100,10 @@
       <w:szCs w:val="32"/>
     </w:rPr>
   </w:style>
-  <w:style w:type="paragraph" w:styleId="3">
+  <w:style w:type="paragraph" w:styleId="Heading3">
     <w:name w:val="heading 3"/>
-    <w:basedOn w:val="a"/>
-    <w:next w:val="a"/>
+    <w:basedOn w:val="Normal"/>
+    <w:next w:val="Normal"/>
     <w:pPr>
       <w:keepNext/>
       <w:keepLines/>
@@ -4193,10 +4117,10 @@
       <w:szCs w:val="32"/>
     </w:rPr>
   </w:style>
-  <w:style w:type="paragraph" w:styleId="4">
+  <w:style w:type="paragraph" w:styleId="Heading4">
     <w:name w:val="heading 4"/>
-    <w:basedOn w:val="a"/>
-    <w:next w:val="a"/>
+    <w:basedOn w:val="Normal"/>
+    <w:next w:val="Normal"/>
     <w:pPr>
       <w:spacing w:before="100" w:after="100" w:line="240" w:lineRule="auto"/>
       <w:outlineLvl w:val="3"/>
@@ -4207,10 +4131,10 @@
       <w:szCs w:val="24"/>
     </w:rPr>
   </w:style>
-  <w:style w:type="paragraph" w:styleId="5">
+  <w:style w:type="paragraph" w:styleId="Heading5">
     <w:name w:val="heading 5"/>
-    <w:basedOn w:val="a"/>
-    <w:next w:val="a"/>
+    <w:basedOn w:val="Normal"/>
+    <w:next w:val="Normal"/>
     <w:pPr>
       <w:keepNext/>
       <w:keepLines/>
@@ -4222,10 +4146,10 @@
       <w:color w:val="243F61"/>
     </w:rPr>
   </w:style>
-  <w:style w:type="paragraph" w:styleId="6">
+  <w:style w:type="paragraph" w:styleId="Heading6">
     <w:name w:val="heading 6"/>
-    <w:basedOn w:val="a"/>
-    <w:next w:val="a"/>
+    <w:basedOn w:val="Normal"/>
+    <w:next w:val="Normal"/>
     <w:pPr>
       <w:keepNext/>
       <w:keepLines/>
@@ -4238,13 +4162,13 @@
       <w:szCs w:val="20"/>
     </w:rPr>
   </w:style>
-  <w:style w:type="character" w:default="1" w:styleId="a0">
+  <w:style w:type="character" w:default="1" w:styleId="DefaultParagraphFont">
     <w:name w:val="Default Paragraph Font"/>
     <w:uiPriority w:val="1"/>
     <w:semiHidden/>
     <w:unhideWhenUsed/>
   </w:style>
-  <w:style w:type="table" w:default="1" w:styleId="a1">
+  <w:style w:type="table" w:default="1" w:styleId="TableNormal">
     <w:name w:val="Normal Table"/>
     <w:uiPriority w:val="99"/>
     <w:semiHidden/>
@@ -4259,14 +4183,14 @@
       </w:tblCellMar>
     </w:tblPr>
   </w:style>
-  <w:style w:type="numbering" w:default="1" w:styleId="a2">
+  <w:style w:type="numbering" w:default="1" w:styleId="NoList">
     <w:name w:val="No List"/>
     <w:uiPriority w:val="99"/>
     <w:semiHidden/>
     <w:unhideWhenUsed/>
   </w:style>
-  <w:style w:type="table" w:customStyle="1" w:styleId="TableNormal">
-    <w:name w:val="Table Normal"/>
+  <w:style w:type="table" w:customStyle="1" w:styleId="TableNormal1">
+    <w:name w:val="Table Normal1"/>
     <w:tblPr>
       <w:tblCellMar>
         <w:top w:w="0" w:type="dxa"/>
@@ -4276,10 +4200,10 @@
       </w:tblCellMar>
     </w:tblPr>
   </w:style>
-  <w:style w:type="paragraph" w:styleId="a3">
+  <w:style w:type="paragraph" w:styleId="Title">
     <w:name w:val="Title"/>
-    <w:basedOn w:val="a"/>
-    <w:next w:val="a"/>
+    <w:basedOn w:val="Normal"/>
+    <w:next w:val="Normal"/>
     <w:pPr>
       <w:keepNext/>
       <w:keepLines/>
@@ -4291,10 +4215,10 @@
       <w:szCs w:val="72"/>
     </w:rPr>
   </w:style>
-  <w:style w:type="paragraph" w:styleId="a4">
+  <w:style w:type="paragraph" w:styleId="Subtitle">
     <w:name w:val="Subtitle"/>
-    <w:basedOn w:val="a"/>
-    <w:next w:val="a"/>
+    <w:basedOn w:val="Normal"/>
+    <w:next w:val="Normal"/>
     <w:pPr>
       <w:keepNext/>
       <w:keepLines/>

</xml_diff>